<commit_message>
Updated 3.1 - 3.3
</commit_message>
<xml_diff>
--- a/Triva Maze SRS draft.docx
+++ b/Triva Maze SRS draft.docx
@@ -758,6 +758,8 @@
       <w:sdtPr>
         <w:rPr>
           <w:i/>
+          <w:sz w:val="21"/>
+          <w:szCs w:val="21"/>
         </w:rPr>
         <w:id w:val="1253546238"/>
         <w:docPartObj>
@@ -765,12 +767,7 @@
           <w:docPartUnique/>
         </w:docPartObj>
       </w:sdtPr>
-      <w:sdtEndPr>
-        <w:rPr>
-          <w:sz w:val="21"/>
-          <w:szCs w:val="21"/>
-        </w:rPr>
-      </w:sdtEndPr>
+      <w:sdtEndPr/>
       <w:sdtContent>
         <w:p>
           <w:pPr>
@@ -1541,11 +1538,6 @@
                 <w:color w:val="44536A"/>
               </w:rPr>
               <w:tab/>
-            </w:r>
-            <w:r>
-              <w:rPr>
-                <w:color w:val="44536A"/>
-              </w:rPr>
               <w:t>6</w:t>
             </w:r>
           </w:hyperlink>
@@ -1618,11 +1610,6 @@
                 <w:color w:val="44536A"/>
               </w:rPr>
               <w:tab/>
-            </w:r>
-            <w:r>
-              <w:rPr>
-                <w:color w:val="44536A"/>
-              </w:rPr>
               <w:t>6</w:t>
             </w:r>
           </w:hyperlink>
@@ -2607,19 +2594,7 @@
         <w:rPr>
           <w:color w:val="44536A"/>
         </w:rPr>
-        <w:t xml:space="preserve"> requirements and necessary information for </w:t>
-      </w:r>
-      <w:r>
-        <w:rPr>
-          <w:color w:val="44536A"/>
-        </w:rPr>
-        <w:t>our team</w:t>
-      </w:r>
-      <w:r>
-        <w:rPr>
-          <w:color w:val="44536A"/>
-        </w:rPr>
-        <w:t xml:space="preserve"> </w:t>
+        <w:t xml:space="preserve"> requirements and necessary information for our team </w:t>
       </w:r>
       <w:r>
         <w:rPr>
@@ -3118,7 +3093,23 @@
                 <w:highlight w:val="yellow"/>
               </w:rPr>
               <w:softHyphen/>
-              <w:t>_____________</w:t>
+              <w:t>_______</w:t>
+            </w:r>
+            <w:proofErr w:type="spellStart"/>
+            <w:r>
+              <w:rPr>
+                <w:color w:val="44536A"/>
+                <w:highlight w:val="yellow"/>
+              </w:rPr>
+              <w:t>SQlLite</w:t>
+            </w:r>
+            <w:proofErr w:type="spellEnd"/>
+            <w:r>
+              <w:rPr>
+                <w:color w:val="44536A"/>
+                <w:highlight w:val="yellow"/>
+              </w:rPr>
+              <w:t>______</w:t>
             </w:r>
             <w:r>
               <w:rPr>
@@ -3328,6 +3319,12 @@
         </w:rPr>
         <w:t>Features</w:t>
       </w:r>
+      <w:r>
+        <w:rPr>
+          <w:color w:val="1F4E79"/>
+        </w:rPr>
+        <w:t xml:space="preserve"> GUI </w:t>
+      </w:r>
     </w:p>
     <w:p>
       <w:pPr>
@@ -3352,7 +3349,7 @@
           <w:color w:val="2D74B5"/>
           <w:highlight w:val="yellow"/>
         </w:rPr>
-        <w:t>Feature Name Here</w:t>
+        <w:t>System Features</w:t>
       </w:r>
     </w:p>
     <w:p>
@@ -3372,8 +3369,43 @@
         <w:pStyle w:val="BodyText"/>
       </w:pPr>
       <w:r>
-        <w:t>&lt;Provide a short description of the feature and indicate whether it is of High, Medium, or Low priority. You could also include specific priority component ratings, such as benefit, penalty, cost, and risk (each rated on a relative scale from a low of 1 to a high of 9).&gt;</w:t>
-      </w:r>
+        <w:t xml:space="preserve">Features will include, saving the game, loading the game, being able to navigate the maze using </w:t>
+      </w:r>
+      <w:r>
+        <w:t>mouse, will consist of short answer and multiple choice questions, there will be a GUI for all of this and it will consist of 4 multiple choice buttons that you can click to submit your answers to get through the maze.</w:t>
+      </w:r>
+      <w:r>
+        <w:t xml:space="preserve"> </w:t>
+      </w:r>
+      <w:r>
+        <w:t>Furthermore,</w:t>
+      </w:r>
+      <w:r>
+        <w:t xml:space="preserve"> locking and unlocking doors for each room based on answer choice.</w:t>
+      </w:r>
+      <w:r>
+        <w:t xml:space="preserve"> I believe all these are high priority since this game </w:t>
+      </w:r>
+      <w:r>
+        <w:t>would not</w:t>
+      </w:r>
+      <w:r>
+        <w:t xml:space="preserve"> be much</w:t>
+      </w:r>
+      <w:r>
+        <w:t xml:space="preserve"> of a</w:t>
+      </w:r>
+      <w:r>
+        <w:t xml:space="preserve"> game without these functionalities</w:t>
+      </w:r>
+      <w:r>
+        <w:t>.</w:t>
+      </w:r>
+    </w:p>
+    <w:p>
+      <w:pPr>
+        <w:pStyle w:val="BodyText"/>
+      </w:pPr>
     </w:p>
     <w:p>
       <w:pPr>
@@ -3392,12 +3424,75 @@
         <w:pStyle w:val="BodyText"/>
       </w:pPr>
       <w:r>
-        <w:t>&lt;List the sequences of user actions and system responses that stimulate the behavior defined for this feature. These will correspond to the dialog elements associated with use cases.&gt;</w:t>
-      </w:r>
-    </w:p>
-    <w:p>
-      <w:pPr>
-        <w:pStyle w:val="BodyText"/>
+        <w:t>Using mouse to click arrows to move from room to room or the maze to move from room to room.</w:t>
+      </w:r>
+    </w:p>
+    <w:p>
+      <w:pPr>
+        <w:pStyle w:val="BodyText"/>
+      </w:pPr>
+      <w:r>
+        <w:t>Receiving and answering the question to continue with the game.</w:t>
+      </w:r>
+    </w:p>
+    <w:p>
+      <w:pPr>
+        <w:pStyle w:val="BodyText"/>
+      </w:pPr>
+      <w:r>
+        <w:t>Not answering the question correctly will Block your path until eventually there will be no more paths to take and at this point you have lost.</w:t>
+      </w:r>
+    </w:p>
+    <w:p>
+      <w:pPr>
+        <w:pStyle w:val="BodyText"/>
+      </w:pPr>
+      <w:r>
+        <w:t>Answering correctly will allow the locked rooms to be unlocked.</w:t>
+      </w:r>
+    </w:p>
+    <w:p>
+      <w:pPr>
+        <w:pStyle w:val="BodyText"/>
+      </w:pPr>
+      <w:r>
+        <w:t>Saving the game so you can continue later but also keep your work.</w:t>
+      </w:r>
+    </w:p>
+    <w:p>
+      <w:pPr>
+        <w:pStyle w:val="BodyText"/>
+      </w:pPr>
+      <w:r>
+        <w:t>Loading the game so you can possibly have multiple games you want to finish.</w:t>
+      </w:r>
+    </w:p>
+    <w:p>
+      <w:pPr>
+        <w:pStyle w:val="BodyText"/>
+      </w:pPr>
+      <w:r>
+        <w:t>Restarting the game if you feel like you have already made to many mistakes.</w:t>
+      </w:r>
+    </w:p>
+    <w:p>
+      <w:pPr>
+        <w:pStyle w:val="BodyText"/>
+      </w:pPr>
+      <w:r>
+        <w:t>Quit the game.</w:t>
+      </w:r>
+    </w:p>
+    <w:p>
+      <w:pPr>
+        <w:pStyle w:val="BodyText"/>
+        <w:ind w:left="0" w:firstLine="720"/>
+      </w:pPr>
+    </w:p>
+    <w:p>
+      <w:pPr>
+        <w:pStyle w:val="BodyText"/>
+        <w:ind w:left="0" w:firstLine="720"/>
       </w:pPr>
       <w:r>
         <w:t>3.1.3</w:t>
@@ -3410,33 +3505,6 @@
     <w:p>
       <w:pPr>
         <w:pStyle w:val="BodyText"/>
-        <w:rPr>
-          <w:rFonts w:ascii="Times New Roman" w:hAnsi="Times New Roman"/>
-        </w:rPr>
-      </w:pPr>
-      <w:r>
-        <w:t xml:space="preserve">&lt;Itemize the detailed functional requirements associated with this feature. These are the software capabilities that must be present </w:t>
-      </w:r>
-      <w:proofErr w:type="gramStart"/>
-      <w:r>
-        <w:t>in order for</w:t>
-      </w:r>
-      <w:proofErr w:type="gramEnd"/>
-      <w:r>
-        <w:t xml:space="preserve"> the user to carry out the services provided by the feature, or to execute the use case. Include how the product should respond to anticipated error conditions or invalid inputs. Requirements should be concise, complete, unambiguous, verifiable, and necessary. Use “TBD” as a placeholder to indicate when necessary information is not yet available.&gt;</w:t>
-      </w:r>
-    </w:p>
-    <w:p>
-      <w:pPr>
-        <w:pStyle w:val="BodyText"/>
-      </w:pPr>
-      <w:r>
-        <w:t>&lt;Each requirement should be uniquely identified with a sequence number or a meaningful tag of some kind.&gt;</w:t>
-      </w:r>
-    </w:p>
-    <w:p>
-      <w:pPr>
-        <w:pStyle w:val="BodyText"/>
       </w:pPr>
       <w:r>
         <w:t>REQ-1:</w:t>
@@ -3444,14 +3512,166 @@
       <w:r>
         <w:tab/>
       </w:r>
-    </w:p>
-    <w:p>
-      <w:pPr>
-        <w:pStyle w:val="BodyText"/>
-      </w:pPr>
-      <w:r>
-        <w:t>REQ-2:</w:t>
-      </w:r>
+      <w:r>
+        <w:t xml:space="preserve"> </w:t>
+      </w:r>
+      <w:r>
+        <w:t>There will be edge cases that only allow mouse use for navigating through the maze</w:t>
+      </w:r>
+      <w:r>
+        <w:t xml:space="preserve"> and selecting answers</w:t>
+      </w:r>
+      <w:r>
+        <w:t>.</w:t>
+      </w:r>
+    </w:p>
+    <w:p>
+      <w:pPr>
+        <w:pStyle w:val="BodyText"/>
+      </w:pPr>
+      <w:r>
+        <w:t>REQ-</w:t>
+      </w:r>
+      <w:r>
+        <w:t>2</w:t>
+      </w:r>
+      <w:r>
+        <w:t>:</w:t>
+      </w:r>
+      <w:r>
+        <w:t xml:space="preserve"> </w:t>
+      </w:r>
+      <w:r>
+        <w:t>Depending on the questions we ask, there should be edge cases for how many and what kind of characters you may us</w:t>
+      </w:r>
+      <w:r>
+        <w:t>e</w:t>
+      </w:r>
+      <w:r>
+        <w:t xml:space="preserve"> on the short answer questions. </w:t>
+      </w:r>
+    </w:p>
+    <w:p>
+      <w:pPr>
+        <w:pStyle w:val="BodyText"/>
+      </w:pPr>
+      <w:r>
+        <w:t>REQ-</w:t>
+      </w:r>
+      <w:r>
+        <w:t>3</w:t>
+      </w:r>
+      <w:r>
+        <w:t>:</w:t>
+      </w:r>
+      <w:r>
+        <w:tab/>
+      </w:r>
+      <w:r>
+        <w:t xml:space="preserve"> </w:t>
+      </w:r>
+      <w:r>
+        <w:t>In order for the game to be played later we must implement save game and load game</w:t>
+      </w:r>
+      <w:r>
+        <w:t>, which will most likely be a drop-down menu at the top.</w:t>
+      </w:r>
+    </w:p>
+    <w:p>
+      <w:pPr>
+        <w:pStyle w:val="BodyText"/>
+      </w:pPr>
+      <w:r>
+        <w:lastRenderedPageBreak/>
+        <w:t>REQ-</w:t>
+      </w:r>
+      <w:r>
+        <w:t>4</w:t>
+      </w:r>
+      <w:r>
+        <w:t>:</w:t>
+      </w:r>
+      <w:r>
+        <w:t xml:space="preserve"> </w:t>
+      </w:r>
+      <w:r>
+        <w:t xml:space="preserve">If we want the player to know where he is in the maze, we must create a game piece and create a method that will continually check the players current location until the game is won. </w:t>
+      </w:r>
+    </w:p>
+    <w:p>
+      <w:pPr>
+        <w:pStyle w:val="BodyText"/>
+      </w:pPr>
+      <w:r>
+        <w:t>REQ-</w:t>
+      </w:r>
+      <w:r>
+        <w:t>5</w:t>
+      </w:r>
+      <w:r>
+        <w:t>:</w:t>
+      </w:r>
+      <w:r>
+        <w:t xml:space="preserve"> </w:t>
+      </w:r>
+      <w:r>
+        <w:t xml:space="preserve">We also want the player to know when something is answered wrong or right and notify the player as such. If an answer is wrong the room will clearly display a blocked path and if the answered question is correct it will clearly show the game piece moving forward. </w:t>
+      </w:r>
+    </w:p>
+    <w:p>
+      <w:pPr>
+        <w:pStyle w:val="BodyText"/>
+      </w:pPr>
+      <w:r>
+        <w:t>REQ-</w:t>
+      </w:r>
+      <w:r>
+        <w:t>6</w:t>
+      </w:r>
+      <w:r>
+        <w:t>:</w:t>
+      </w:r>
+      <w:r>
+        <w:t xml:space="preserve"> </w:t>
+      </w:r>
+      <w:r>
+        <w:t>Allowing</w:t>
+      </w:r>
+      <w:r>
+        <w:t xml:space="preserve"> </w:t>
+      </w:r>
+      <w:r>
+        <w:t>a restart</w:t>
+      </w:r>
+      <w:r>
+        <w:t>,</w:t>
+      </w:r>
+      <w:r>
+        <w:t xml:space="preserve"> there must be a way for the player to click the menu and have the option to refresh the game</w:t>
+      </w:r>
+      <w:r>
+        <w:t>.</w:t>
+      </w:r>
+    </w:p>
+    <w:p>
+      <w:pPr>
+        <w:pStyle w:val="BodyText"/>
+      </w:pPr>
+    </w:p>
+    <w:p>
+      <w:pPr>
+        <w:pStyle w:val="BodyText"/>
+      </w:pPr>
+    </w:p>
+    <w:p>
+      <w:pPr>
+        <w:pStyle w:val="BodyText"/>
+      </w:pPr>
+    </w:p>
+    <w:p>
+      <w:pPr>
+        <w:pStyle w:val="BodyText"/>
+      </w:pPr>
     </w:p>
     <w:p>
       <w:pPr>
@@ -3542,7 +3762,6 @@
         </w:rPr>
       </w:pPr>
       <w:r>
-        <w:lastRenderedPageBreak/>
         <w:t xml:space="preserve">&lt;Itemize the detailed functional requirements associated with this feature. These are the software capabilities that must be present </w:t>
       </w:r>
       <w:proofErr w:type="gramStart"/>
@@ -4016,13 +4235,7 @@
         <w:rPr>
           <w:color w:val="2D74B5"/>
         </w:rPr>
-        <w:t>Commun</w:t>
-      </w:r>
-      <w:r>
-        <w:rPr>
-          <w:color w:val="2D74B5"/>
-        </w:rPr>
-        <w:t>ication</w:t>
+        <w:t>Communication</w:t>
       </w:r>
       <w:r>
         <w:rPr>
@@ -4152,14 +4365,7 @@
           <w:color w:val="2D74B5"/>
           <w:highlight w:val="yellow"/>
         </w:rPr>
-        <w:t>Requireme</w:t>
-      </w:r>
-      <w:r>
-        <w:rPr>
-          <w:color w:val="2D74B5"/>
-          <w:highlight w:val="yellow"/>
-        </w:rPr>
-        <w:t>nts</w:t>
+        <w:t>Requirements</w:t>
       </w:r>
     </w:p>
     <w:p/>
@@ -4421,6 +4627,7 @@
         <w:docPartUnique/>
       </w:docPartObj>
     </w:sdtPr>
+    <w:sdtEndPr/>
     <w:sdtContent>
       <w:p>
         <w:pPr>
@@ -6692,7 +6899,7 @@
 </file>
 
 <file path=customXml/itemProps1.xml><?xml version="1.0" encoding="utf-8"?>
-<ds:datastoreItem xmlns:ds="http://schemas.openxmlformats.org/officeDocument/2006/customXml" ds:itemID="{868B9202-A0DA-4B3D-B69F-8DE35EFCF4F0}">
+<ds:datastoreItem xmlns:ds="http://schemas.openxmlformats.org/officeDocument/2006/customXml" ds:itemID="{F194CAFA-6386-4D72-8AE8-4863D95336F0}">
   <ds:schemaRefs>
     <ds:schemaRef ds:uri="http://schemas.openxmlformats.org/officeDocument/2006/bibliography"/>
   </ds:schemaRefs>

</xml_diff>